<commit_message>
Documento de costes en pdf
</commit_message>
<xml_diff>
--- a/D01/Costs_Acme-Madrugá.docx
+++ b/D01/Costs_Acme-Madrugá.docx
@@ -2,6 +2,17 @@
 <file path=word/document.xml><?xml version="1.0" encoding="utf-8"?>
 <w:document xmlns:wpc="http://schemas.microsoft.com/office/word/2010/wordprocessingCanvas" xmlns:cx="http://schemas.microsoft.com/office/drawing/2014/chartex" xmlns:cx1="http://schemas.microsoft.com/office/drawing/2015/9/8/chartex" xmlns:cx2="http://schemas.microsoft.com/office/drawing/2015/10/21/chartex" xmlns:cx3="http://schemas.microsoft.com/office/drawing/2016/5/9/chartex" xmlns:cx4="http://schemas.microsoft.com/office/drawing/2016/5/10/chartex" xmlns:cx5="http://schemas.microsoft.com/office/drawing/2016/5/11/chartex" xmlns:cx6="http://schemas.microsoft.com/office/drawing/2016/5/12/chartex" xmlns:cx7="http://schemas.microsoft.com/office/drawing/2016/5/13/chartex" xmlns:cx8="http://schemas.microsoft.com/office/drawing/2016/5/14/chartex" xmlns:mc="http://schemas.openxmlformats.org/markup-compatibility/2006" xmlns:aink="http://schemas.microsoft.com/office/drawing/2016/ink" xmlns:am3d="http://schemas.microsoft.com/office/drawing/2017/model3d" xmlns:o="urn:schemas-microsoft-com:office:office" xmlns:r="http://schemas.openxmlformats.org/officeDocument/2006/relationships" xmlns:m="http://schemas.openxmlformats.org/officeDocument/2006/math" xmlns:v="urn:schemas-microsoft-com:vml" xmlns:wp14="http://schemas.microsoft.com/office/word/2010/wordprocessingDrawing" xmlns:wp="http://schemas.openxmlformats.org/drawingml/2006/wordprocessingDrawing" xmlns:w10="urn:schemas-microsoft-com:office:word" xmlns:w="http://schemas.openxmlformats.org/wordprocessingml/2006/main" xmlns:w14="http://schemas.microsoft.com/office/word/2010/wordml" xmlns:w15="http://schemas.microsoft.com/office/word/2012/wordml" xmlns:w16cid="http://schemas.microsoft.com/office/word/2016/wordml/cid" xmlns:w16se="http://schemas.microsoft.com/office/word/2015/wordml/symex" xmlns:wpg="http://schemas.microsoft.com/office/word/2010/wordprocessingGroup" xmlns:wpi="http://schemas.microsoft.com/office/word/2010/wordprocessingInk" xmlns:wne="http://schemas.microsoft.com/office/word/2006/wordml" xmlns:wps="http://schemas.microsoft.com/office/word/2010/wordprocessingShape" mc:Ignorable="w14 w15 w16se w16cid wp14">
   <w:body>
+    <w:p>
+      <w:pPr>
+        <w:pStyle w:val="Sinespaciado"/>
+        <w:rPr>
+          <w:rFonts w:eastAsiaTheme="minorHAnsi"/>
+          <w:lang w:val="es-ES" w:eastAsia="en-US"/>
+        </w:rPr>
+      </w:pPr>
+      <w:bookmarkStart w:id="0" w:name="_GoBack"/>
+      <w:bookmarkEnd w:id="0"/>
+    </w:p>
     <w:sdt>
       <w:sdtPr>
         <w:rPr>
@@ -5214,8 +5225,6 @@
     <w:p>
       <w:r>
         <w:br/>
-      </w:r>
-      <w:r>
         <w:t>**</w:t>
       </w:r>
       <w:proofErr w:type="spellStart"/>
@@ -6124,42 +6133,7 @@
                 <w:rFonts w:ascii="Calibri" w:eastAsia="Times New Roman" w:hAnsi="Calibri" w:cs="Calibri"/>
                 <w:lang w:val="en-GB" w:eastAsia="en-GB"/>
               </w:rPr>
-              <w:t xml:space="preserve">€ </w:t>
-            </w:r>
-            <w:r>
-              <w:rPr>
-                <w:rFonts w:ascii="Calibri" w:eastAsia="Times New Roman" w:hAnsi="Calibri" w:cs="Calibri"/>
-                <w:lang w:val="en-GB" w:eastAsia="en-GB"/>
-              </w:rPr>
-              <w:t>6</w:t>
-            </w:r>
-            <w:r>
-              <w:rPr>
-                <w:rFonts w:ascii="Calibri" w:eastAsia="Times New Roman" w:hAnsi="Calibri" w:cs="Calibri"/>
-                <w:lang w:val="en-GB" w:eastAsia="en-GB"/>
-              </w:rPr>
-              <w:t>,</w:t>
-            </w:r>
-            <w:r>
-              <w:rPr>
-                <w:rFonts w:ascii="Calibri" w:eastAsia="Times New Roman" w:hAnsi="Calibri" w:cs="Calibri"/>
-                <w:lang w:val="en-GB" w:eastAsia="en-GB"/>
-              </w:rPr>
-              <w:t>346</w:t>
-            </w:r>
-            <w:r>
-              <w:rPr>
-                <w:rFonts w:ascii="Calibri" w:eastAsia="Times New Roman" w:hAnsi="Calibri" w:cs="Calibri"/>
-                <w:lang w:val="en-GB" w:eastAsia="en-GB"/>
-              </w:rPr>
-              <w:t>.</w:t>
-            </w:r>
-            <w:r>
-              <w:rPr>
-                <w:rFonts w:ascii="Calibri" w:eastAsia="Times New Roman" w:hAnsi="Calibri" w:cs="Calibri"/>
-                <w:lang w:val="en-GB" w:eastAsia="en-GB"/>
-              </w:rPr>
-              <w:t>49</w:t>
+              <w:t>€ 6,346.49</w:t>
             </w:r>
           </w:p>
         </w:tc>
@@ -6316,42 +6290,7 @@
                 <w:rFonts w:ascii="Calibri" w:eastAsia="Times New Roman" w:hAnsi="Calibri" w:cs="Calibri"/>
                 <w:lang w:val="en-GB" w:eastAsia="en-GB"/>
               </w:rPr>
-              <w:t xml:space="preserve">€ </w:t>
-            </w:r>
-            <w:r>
-              <w:rPr>
-                <w:rFonts w:ascii="Calibri" w:eastAsia="Times New Roman" w:hAnsi="Calibri" w:cs="Calibri"/>
-                <w:lang w:val="en-GB" w:eastAsia="en-GB"/>
-              </w:rPr>
-              <w:t>1</w:t>
-            </w:r>
-            <w:r>
-              <w:rPr>
-                <w:rFonts w:ascii="Calibri" w:eastAsia="Times New Roman" w:hAnsi="Calibri" w:cs="Calibri"/>
-                <w:lang w:val="en-GB" w:eastAsia="en-GB"/>
-              </w:rPr>
-              <w:t>,</w:t>
-            </w:r>
-            <w:r>
-              <w:rPr>
-                <w:rFonts w:ascii="Calibri" w:eastAsia="Times New Roman" w:hAnsi="Calibri" w:cs="Calibri"/>
-                <w:lang w:val="en-GB" w:eastAsia="en-GB"/>
-              </w:rPr>
-              <w:t>285</w:t>
-            </w:r>
-            <w:r>
-              <w:rPr>
-                <w:rFonts w:ascii="Calibri" w:eastAsia="Times New Roman" w:hAnsi="Calibri" w:cs="Calibri"/>
-                <w:lang w:val="en-GB" w:eastAsia="en-GB"/>
-              </w:rPr>
-              <w:t>.</w:t>
-            </w:r>
-            <w:r>
-              <w:rPr>
-                <w:rFonts w:ascii="Calibri" w:eastAsia="Times New Roman" w:hAnsi="Calibri" w:cs="Calibri"/>
-                <w:lang w:val="en-GB" w:eastAsia="en-GB"/>
-              </w:rPr>
-              <w:t>85</w:t>
+              <w:t>€ 1,285.85</w:t>
             </w:r>
           </w:p>
         </w:tc>
@@ -6412,52 +6351,7 @@
                 <w:sz w:val="40"/>
                 <w:lang w:val="en-GB" w:eastAsia="en-GB"/>
               </w:rPr>
-              <w:t xml:space="preserve">€ </w:t>
-            </w:r>
-            <w:r>
-              <w:rPr>
-                <w:rFonts w:ascii="Calibri" w:eastAsia="Times New Roman" w:hAnsi="Calibri" w:cs="Calibri"/>
-                <w:b/>
-                <w:sz w:val="40"/>
-                <w:lang w:val="en-GB" w:eastAsia="en-GB"/>
-              </w:rPr>
-              <w:t>7</w:t>
-            </w:r>
-            <w:r>
-              <w:rPr>
-                <w:rFonts w:ascii="Calibri" w:eastAsia="Times New Roman" w:hAnsi="Calibri" w:cs="Calibri"/>
-                <w:b/>
-                <w:sz w:val="40"/>
-                <w:lang w:val="en-GB" w:eastAsia="en-GB"/>
-              </w:rPr>
-              <w:t>,</w:t>
-            </w:r>
-            <w:r>
-              <w:rPr>
-                <w:rFonts w:ascii="Calibri" w:eastAsia="Times New Roman" w:hAnsi="Calibri" w:cs="Calibri"/>
-                <w:b/>
-                <w:sz w:val="40"/>
-                <w:lang w:val="en-GB" w:eastAsia="en-GB"/>
-              </w:rPr>
-              <w:t>715</w:t>
-            </w:r>
-            <w:r>
-              <w:rPr>
-                <w:rFonts w:ascii="Calibri" w:eastAsia="Times New Roman" w:hAnsi="Calibri" w:cs="Calibri"/>
-                <w:b/>
-                <w:sz w:val="40"/>
-                <w:lang w:val="en-GB" w:eastAsia="en-GB"/>
-              </w:rPr>
-              <w:t>.</w:t>
-            </w:r>
-            <w:r>
-              <w:rPr>
-                <w:rFonts w:ascii="Calibri" w:eastAsia="Times New Roman" w:hAnsi="Calibri" w:cs="Calibri"/>
-                <w:b/>
-                <w:sz w:val="40"/>
-                <w:lang w:val="en-GB" w:eastAsia="en-GB"/>
-              </w:rPr>
-              <w:t>14</w:t>
+              <w:t>€ 7,715.14</w:t>
             </w:r>
           </w:p>
         </w:tc>
@@ -11586,10 +11480,7 @@
         </w:tc>
       </w:tr>
     </w:tbl>
-    <w:p>
-      <w:bookmarkStart w:id="0" w:name="_GoBack"/>
-      <w:bookmarkEnd w:id="0"/>
-    </w:p>
+    <w:p/>
     <w:sectPr>
       <w:pgSz w:w="16838" w:h="11906" w:orient="landscape"/>
       <w:pgMar w:top="1701" w:right="1418" w:bottom="1701" w:left="1418" w:header="709" w:footer="709" w:gutter="0"/>

</xml_diff>

<commit_message>
Actualizaado documento de costes
</commit_message>
<xml_diff>
--- a/D01/Costs_Acme-Madrugá.docx
+++ b/D01/Costs_Acme-Madrugá.docx
@@ -10,8 +10,6 @@
           <w:lang w:val="es-ES" w:eastAsia="en-US"/>
         </w:rPr>
       </w:pPr>
-      <w:bookmarkStart w:id="0" w:name="_GoBack"/>
-      <w:bookmarkEnd w:id="0"/>
     </w:p>
     <w:sdt>
       <w:sdtPr>
@@ -4365,7 +4363,27 @@
         <w:rPr>
           <w:sz w:val="24"/>
         </w:rPr>
-        <w:t xml:space="preserve"> Will </w:t>
+        <w:t xml:space="preserve"> </w:t>
+      </w:r>
+      <w:proofErr w:type="spellStart"/>
+      <w:r>
+        <w:rPr>
+          <w:sz w:val="24"/>
+        </w:rPr>
+        <w:t>w</w:t>
+      </w:r>
+      <w:r>
+        <w:rPr>
+          <w:sz w:val="24"/>
+        </w:rPr>
+        <w:t>ill</w:t>
+      </w:r>
+      <w:proofErr w:type="spellEnd"/>
+      <w:r>
+        <w:rPr>
+          <w:sz w:val="24"/>
+        </w:rPr>
+        <w:t xml:space="preserve"> </w:t>
       </w:r>
       <w:proofErr w:type="spellStart"/>
       <w:r>
@@ -5273,9 +5291,6 @@
       <w:proofErr w:type="spellStart"/>
       <w:r>
         <w:t>Annex</w:t>
-      </w:r>
-      <w:r>
-        <w:t>I</w:t>
       </w:r>
       <w:proofErr w:type="spellEnd"/>
     </w:p>
@@ -5349,7 +5364,21 @@
       </w:r>
       <w:proofErr w:type="spellEnd"/>
       <w:r>
-        <w:t xml:space="preserve">, in a máximum </w:t>
+        <w:t xml:space="preserve">, in a </w:t>
+      </w:r>
+      <w:proofErr w:type="spellStart"/>
+      <w:r>
+        <w:t>m</w:t>
+      </w:r>
+      <w:r>
+        <w:t>a</w:t>
+      </w:r>
+      <w:r>
+        <w:t>ximum</w:t>
+      </w:r>
+      <w:proofErr w:type="spellEnd"/>
+      <w:r>
+        <w:t xml:space="preserve"> </w:t>
       </w:r>
       <w:proofErr w:type="spellStart"/>
       <w:r>
@@ -5433,7 +5462,13 @@
       </w:r>
       <w:proofErr w:type="spellStart"/>
       <w:r>
-        <w:t>dayly</w:t>
+        <w:t>da</w:t>
+      </w:r>
+      <w:r>
+        <w:t>i</w:t>
+      </w:r>
+      <w:r>
+        <w:t>ly</w:t>
       </w:r>
       <w:proofErr w:type="spellEnd"/>
       <w:r>
@@ -5445,7 +5480,18 @@
       </w:r>
       <w:proofErr w:type="spellEnd"/>
       <w:r>
-        <w:t xml:space="preserve"> Will be € 0.69.</w:t>
+        <w:t xml:space="preserve"> </w:t>
+      </w:r>
+      <w:proofErr w:type="spellStart"/>
+      <w:r>
+        <w:t>w</w:t>
+      </w:r>
+      <w:r>
+        <w:t>ill</w:t>
+      </w:r>
+      <w:proofErr w:type="spellEnd"/>
+      <w:r>
+        <w:t xml:space="preserve"> be € 0.69.</w:t>
       </w:r>
     </w:p>
     <w:p>
@@ -5621,14 +5667,14 @@
       </w:pPr>
       <w:proofErr w:type="spellStart"/>
       <w:r>
-        <w:t>Ristks</w:t>
+        <w:t>Risks</w:t>
       </w:r>
       <w:proofErr w:type="spellEnd"/>
     </w:p>
     <w:p>
       <w:proofErr w:type="spellStart"/>
       <w:r>
-        <w:t>Becaouse</w:t>
+        <w:t>Because</w:t>
       </w:r>
       <w:proofErr w:type="spellEnd"/>
       <w:r>
@@ -5652,7 +5698,13 @@
       </w:r>
       <w:proofErr w:type="spellStart"/>
       <w:r>
-        <w:t>smoll</w:t>
+        <w:t>sm</w:t>
+      </w:r>
+      <w:r>
+        <w:t>a</w:t>
+      </w:r>
+      <w:r>
+        <w:t>ll</w:t>
       </w:r>
       <w:proofErr w:type="spellEnd"/>
       <w:r>
@@ -5732,7 +5784,7 @@
       </w:r>
       <w:proofErr w:type="spellStart"/>
       <w:r>
-        <w:t>ristks</w:t>
+        <w:t>risks</w:t>
       </w:r>
       <w:proofErr w:type="spellEnd"/>
       <w:r>
@@ -5828,7 +5880,18 @@
       </w:r>
       <w:proofErr w:type="spellEnd"/>
       <w:r>
-        <w:t xml:space="preserve"> Will be 20% </w:t>
+        <w:t xml:space="preserve"> </w:t>
+      </w:r>
+      <w:proofErr w:type="spellStart"/>
+      <w:r>
+        <w:t>w</w:t>
+      </w:r>
+      <w:r>
+        <w:t>ill</w:t>
+      </w:r>
+      <w:proofErr w:type="spellEnd"/>
+      <w:r>
+        <w:t xml:space="preserve"> be 20% </w:t>
       </w:r>
       <w:proofErr w:type="spellStart"/>
       <w:r>
@@ -5902,7 +5965,20 @@
       </w:r>
       <w:proofErr w:type="spellEnd"/>
       <w:r>
-        <w:t xml:space="preserve"> directa n </w:t>
+        <w:t xml:space="preserve"> </w:t>
+      </w:r>
+      <w:proofErr w:type="spellStart"/>
+      <w:r>
+        <w:t>direct</w:t>
+      </w:r>
+      <w:proofErr w:type="spellEnd"/>
+      <w:r>
+        <w:t xml:space="preserve"> and</w:t>
+      </w:r>
+      <w:bookmarkStart w:id="0" w:name="_GoBack"/>
+      <w:bookmarkEnd w:id="0"/>
+      <w:r>
+        <w:t xml:space="preserve"> </w:t>
       </w:r>
       <w:proofErr w:type="spellStart"/>
       <w:r>

</xml_diff>